<commit_message>
PPT kész, eltérések kijavítása
</commit_message>
<xml_diff>
--- a/Scrum dokumentáció 1.docx
+++ b/Scrum dokumentáció 1.docx
@@ -353,16 +353,18 @@
     </w:p>
     <w:p>
       <w:pPr>
-        <w:rPr>
-          <w:b/>
-          <w:bCs/>
-        </w:rPr>
-      </w:pPr>
-      <w:r>
-        <w:rPr>
-          <w:b/>
-          <w:bCs/>
-        </w:rPr>
+        <w:pageBreakBefore/>
+        <w:rPr>
+          <w:b/>
+          <w:bCs/>
+        </w:rPr>
+      </w:pPr>
+      <w:r>
+        <w:rPr>
+          <w:b/>
+          <w:bCs/>
+        </w:rPr>
+        <w:lastRenderedPageBreak/>
         <w:t>Sprint backlog:</w:t>
       </w:r>
     </w:p>
@@ -476,7 +478,6 @@
       </w:pPr>
       <w:proofErr w:type="spellStart"/>
       <w:r>
-        <w:lastRenderedPageBreak/>
         <w:t>Github</w:t>
       </w:r>
       <w:proofErr w:type="spellEnd"/>
@@ -505,13 +506,7 @@
         </w:rPr>
       </w:pPr>
       <w:r>
-        <w:t>CSS</w:t>
-      </w:r>
-      <w:r>
-        <w:t xml:space="preserve"> file-ok létrehozása, </w:t>
-      </w:r>
-      <w:r>
-        <w:t>fejlesztése</w:t>
+        <w:t>CSS file-ok létrehozása, fejlesztése</w:t>
       </w:r>
     </w:p>
     <w:p>

</xml_diff>